<commit_message>
Background Research & Sources
Piezoelectric Exciters
</commit_message>
<xml_diff>
--- a/Literature/Acoustic Waveguide Background Research and Sources.docx
+++ b/Literature/Acoustic Waveguide Background Research and Sources.docx
@@ -327,13 +327,13 @@
         <w:t>Interesting, however cannot locate source at this time</w:t>
       </w:r>
     </w:p>
-    <w:p>
-      <w:pPr>
-        <w:rPr>
-          <w:b/>
-        </w:rPr>
-      </w:pPr>
-      <w:bookmarkStart w:id="0" w:name="_GoBack"/>
+    <w:p/>
+    <w:p>
+      <w:pPr>
+        <w:rPr>
+          <w:b/>
+        </w:rPr>
+      </w:pPr>
       <w:proofErr w:type="spellStart"/>
       <w:proofErr w:type="gramStart"/>
       <w:r>
@@ -371,32 +371,15 @@
         <w:t xml:space="preserve"> Metal Waveguide Bends?</w:t>
       </w:r>
     </w:p>
-    <w:bookmarkEnd w:id="0"/>
-    <w:p>
-      <w:r>
-        <w:fldChar w:fldCharType="begin"/>
-      </w:r>
-      <w:r>
-        <w:instrText xml:space="preserve"> HYPERLINK "</w:instrText>
-      </w:r>
-      <w:r>
-        <w:instrText>http://iopscience.iop.org/1882-0786/6/8/082201/pdf/apex_6_8_082201.pdf</w:instrText>
-      </w:r>
-      <w:r>
-        <w:instrText xml:space="preserve">" </w:instrText>
-      </w:r>
-      <w:r>
-        <w:fldChar w:fldCharType="separate"/>
-      </w:r>
-      <w:r>
-        <w:rPr>
-          <w:rStyle w:val="Hyperlink"/>
-        </w:rPr>
-        <w:t>http://iopscience.iop.org/1882-0786/6/8/082201/pdf/apex_6_8_082201.pdf</w:t>
-      </w:r>
-      <w:r>
-        <w:fldChar w:fldCharType="end"/>
-      </w:r>
+    <w:p>
+      <w:hyperlink r:id="rId10" w:history="1">
+        <w:r>
+          <w:rPr>
+            <w:rStyle w:val="Hyperlink"/>
+          </w:rPr>
+          <w:t>http://iopscience.iop.org/1882-0786/6/8/082201/pdf/apex_6_8_082201.pdf</w:t>
+        </w:r>
+      </w:hyperlink>
     </w:p>
     <w:p>
       <w:proofErr w:type="gramStart"/>
@@ -408,6 +391,89 @@
         <w:t xml:space="preserve">   Zhang</w:t>
       </w:r>
     </w:p>
+    <w:p/>
+    <w:p>
+      <w:pPr>
+        <w:rPr>
+          <w:b/>
+        </w:rPr>
+      </w:pPr>
+      <w:r>
+        <w:rPr>
+          <w:b/>
+        </w:rPr>
+        <w:t>Non-Destructive Evaluation of the Curing Of Resin and</w:t>
+      </w:r>
+      <w:r>
+        <w:rPr>
+          <w:b/>
+        </w:rPr>
+        <w:t xml:space="preserve"> </w:t>
+      </w:r>
+    </w:p>
+    <w:p>
+      <w:pPr>
+        <w:rPr>
+          <w:b/>
+        </w:rPr>
+      </w:pPr>
+      <w:proofErr w:type="spellStart"/>
+      <w:r>
+        <w:rPr>
+          <w:b/>
+        </w:rPr>
+        <w:t>Prepreg</w:t>
+      </w:r>
+      <w:proofErr w:type="spellEnd"/>
+      <w:r>
+        <w:rPr>
+          <w:b/>
+        </w:rPr>
+        <w:t xml:space="preserve"> Using an Acoustic Waveguide Sensor</w:t>
+      </w:r>
+    </w:p>
+    <w:p>
+      <w:hyperlink r:id="rId11" w:history="1">
+        <w:r>
+          <w:rPr>
+            <w:rStyle w:val="Hyperlink"/>
+          </w:rPr>
+          <w:t>http://lib.dr.iastate.edu/cgi/viewcontent.cgi?article=1414&amp;context=qnde</w:t>
+        </w:r>
+      </w:hyperlink>
+    </w:p>
+    <w:p>
+      <w:r>
+        <w:t>Polyester fiberglass waveguide</w:t>
+      </w:r>
+    </w:p>
+    <w:p/>
+    <w:p>
+      <w:pPr>
+        <w:rPr>
+          <w:b/>
+        </w:rPr>
+      </w:pPr>
+      <w:r>
+        <w:rPr>
+          <w:b/>
+        </w:rPr>
+        <w:t>Ultrasonic Horn</w:t>
+      </w:r>
+      <w:bookmarkStart w:id="0" w:name="_GoBack"/>
+      <w:bookmarkEnd w:id="0"/>
+    </w:p>
+    <w:p>
+      <w:hyperlink r:id="rId12" w:history="1">
+        <w:r>
+          <w:rPr>
+            <w:rStyle w:val="Hyperlink"/>
+          </w:rPr>
+          <w:t>http://en.wikipedia.org/wiki/Ultrasonic_horn</w:t>
+        </w:r>
+      </w:hyperlink>
+    </w:p>
+    <w:p/>
     <w:sectPr>
       <w:pgSz w:w="12240" w:h="15840"/>
       <w:pgMar w:top="1440" w:right="1440" w:bottom="1440" w:left="1440" w:header="720" w:footer="720" w:gutter="0"/>
@@ -864,6 +930,18 @@
       <w:contextualSpacing/>
     </w:pPr>
   </w:style>
+  <w:style w:type="character" w:styleId="FollowedHyperlink">
+    <w:name w:val="FollowedHyperlink"/>
+    <w:basedOn w:val="DefaultParagraphFont"/>
+    <w:uiPriority w:val="99"/>
+    <w:semiHidden/>
+    <w:unhideWhenUsed/>
+    <w:rsid w:val="009B3020"/>
+    <w:rPr>
+      <w:color w:val="800080" w:themeColor="followedHyperlink"/>
+      <w:u w:val="single"/>
+    </w:rPr>
+  </w:style>
 </w:styles>
 </file>
 
@@ -1075,6 +1153,18 @@
       <w:ind w:left="720"/>
       <w:contextualSpacing/>
     </w:pPr>
+  </w:style>
+  <w:style w:type="character" w:styleId="FollowedHyperlink">
+    <w:name w:val="FollowedHyperlink"/>
+    <w:basedOn w:val="DefaultParagraphFont"/>
+    <w:uiPriority w:val="99"/>
+    <w:semiHidden/>
+    <w:unhideWhenUsed/>
+    <w:rsid w:val="009B3020"/>
+    <w:rPr>
+      <w:color w:val="800080" w:themeColor="followedHyperlink"/>
+      <w:u w:val="single"/>
+    </w:rPr>
   </w:style>
 </w:styles>
 </file>

</xml_diff>